<commit_message>
Major change is removing Careers NZ screen-scraping and replacing with extraction from spreadsheet to get fees and durations - NEEDS ADJUSTING BY CENSUS
</commit_message>
<xml_diff>
--- a/GO code methods.docx
+++ b/GO code methods.docx
@@ -115,11 +115,9 @@
           <w:numId w:val="12"/>
         </w:numPr>
       </w:pPr>
-      <w:proofErr w:type="spellStart"/>
       <w:r>
         <w:t>input_data</w:t>
       </w:r>
-      <w:proofErr w:type="spellEnd"/>
     </w:p>
     <w:p>
       <w:pPr>
@@ -141,11 +139,9 @@
           <w:numId w:val="12"/>
         </w:numPr>
       </w:pPr>
-      <w:proofErr w:type="spellStart"/>
       <w:r>
         <w:t>program_costs</w:t>
       </w:r>
-      <w:proofErr w:type="spellEnd"/>
     </w:p>
     <w:p>
       <w:pPr>
@@ -155,11 +151,9 @@
           <w:numId w:val="12"/>
         </w:numPr>
       </w:pPr>
-      <w:proofErr w:type="spellStart"/>
       <w:r>
         <w:t>Rbooks</w:t>
       </w:r>
-      <w:proofErr w:type="spellEnd"/>
     </w:p>
     <w:p>
       <w:pPr>
@@ -181,11 +175,9 @@
           <w:numId w:val="12"/>
         </w:numPr>
       </w:pPr>
-      <w:proofErr w:type="spellStart"/>
       <w:r>
         <w:t>working_outputs</w:t>
       </w:r>
-      <w:proofErr w:type="spellEnd"/>
     </w:p>
     <w:p>
       <w:pPr>
@@ -213,7 +205,6 @@
       <w:pPr>
         <w:pStyle w:val="Heading3"/>
       </w:pPr>
-      <w:proofErr w:type="spellStart"/>
       <w:r>
         <w:t>Input</w:t>
       </w:r>
@@ -223,7 +214,6 @@
       <w:r>
         <w:t>data</w:t>
       </w:r>
-      <w:proofErr w:type="spellEnd"/>
     </w:p>
     <w:p>
       <w:r>
@@ -472,7 +462,6 @@
       <w:pPr>
         <w:pStyle w:val="Heading3"/>
       </w:pPr>
-      <w:proofErr w:type="spellStart"/>
       <w:r>
         <w:t>Program</w:t>
       </w:r>
@@ -482,7 +471,6 @@
       <w:r>
         <w:t>costs</w:t>
       </w:r>
-      <w:proofErr w:type="spellEnd"/>
     </w:p>
     <w:p>
       <w:r>
@@ -536,11 +524,9 @@
           <w:lang w:val="mi-NZ"/>
         </w:rPr>
       </w:pPr>
-      <w:proofErr w:type="spellStart"/>
       <w:r>
         <w:t>Rbooks</w:t>
       </w:r>
-      <w:proofErr w:type="spellEnd"/>
     </w:p>
     <w:p>
       <w:r>
@@ -654,21 +640,11 @@
       <w:r>
         <w:t xml:space="preserve">This process needs an SQL database to be setup. The connection is created in the </w:t>
       </w:r>
-      <w:proofErr w:type="spellStart"/>
       <w:r>
         <w:t>connect_to_GO_analysis_database</w:t>
       </w:r>
-      <w:proofErr w:type="spellEnd"/>
-      <w:r>
-        <w:t xml:space="preserve"> function, defined in the </w:t>
-      </w:r>
-      <w:proofErr w:type="spellStart"/>
-      <w:r>
-        <w:t>unz_common</w:t>
-      </w:r>
-      <w:proofErr w:type="spellEnd"/>
-      <w:r>
-        <w:t xml:space="preserve"> script.</w:t>
+      <w:r>
+        <w:t xml:space="preserve"> function, defined in the unz_common script.</w:t>
       </w:r>
     </w:p>
     <w:p>
@@ -680,13 +656,8 @@
         </w:rPr>
       </w:pPr>
       <w:r>
-        <w:t>Output/</w:t>
-      </w:r>
-      <w:proofErr w:type="gramStart"/>
-      <w:r>
-        <w:t>final result</w:t>
-      </w:r>
-      <w:proofErr w:type="gramEnd"/>
+        <w:t>Output/final result</w:t>
+      </w:r>
     </w:p>
     <w:p>
       <w:pPr>
@@ -1102,11 +1073,9 @@
       <w:pPr>
         <w:pStyle w:val="Heading1"/>
       </w:pPr>
-      <w:proofErr w:type="spellStart"/>
       <w:r>
         <w:t>SS_get_fees_durations_and_SAC_funding</w:t>
       </w:r>
-      <w:proofErr w:type="spellEnd"/>
       <w:r>
         <w:t xml:space="preserve"> (screen-scraping)</w:t>
       </w:r>
@@ -1119,15 +1088,7 @@
         <w:t xml:space="preserve"> </w:t>
       </w:r>
       <w:r>
-        <w:t xml:space="preserve">contains some Python and takes a long time to run. </w:t>
-      </w:r>
-      <w:proofErr w:type="gramStart"/>
-      <w:r>
-        <w:t>It</w:t>
-      </w:r>
-      <w:proofErr w:type="gramEnd"/>
-      <w:r>
-        <w:t xml:space="preserve"> web-scrapes SAC funding data from the TEC website and qualification fees and duration data from the Careers NZ website. </w:t>
+        <w:t xml:space="preserve">contains some Python and takes a long time to run. It web-scrapes SAC funding data from the TEC website and qualification fees and duration data from the Careers NZ website. </w:t>
       </w:r>
       <w:r>
         <w:t>It s</w:t>
@@ -1198,13 +1159,8 @@
           <w:numId w:val="15"/>
         </w:numPr>
       </w:pPr>
-      <w:proofErr w:type="spellStart"/>
-      <w:r>
-        <w:t>duration_yr</w:t>
-      </w:r>
-      <w:proofErr w:type="spellEnd"/>
-      <w:r>
-        <w:t xml:space="preserve"> = Duration of qualification in years</w:t>
+      <w:r>
+        <w:t>duration_yr = Duration of qualification in years</w:t>
       </w:r>
     </w:p>
     <w:p>
@@ -1227,13 +1183,8 @@
           <w:numId w:val="15"/>
         </w:numPr>
       </w:pPr>
-      <w:proofErr w:type="spellStart"/>
-      <w:r>
-        <w:t>cum_duration</w:t>
-      </w:r>
-      <w:proofErr w:type="spellEnd"/>
-      <w:r>
-        <w:t xml:space="preserve"> = </w:t>
+      <w:r>
+        <w:t xml:space="preserve">cum_duration = </w:t>
       </w:r>
       <w:r>
         <w:t xml:space="preserve">total duration of study, including previous </w:t>
@@ -1268,13 +1219,8 @@
           <w:numId w:val="15"/>
         </w:numPr>
       </w:pPr>
-      <w:proofErr w:type="spellStart"/>
-      <w:r>
-        <w:t>none_fee_component</w:t>
-      </w:r>
-      <w:proofErr w:type="spellEnd"/>
-      <w:r>
-        <w:t xml:space="preserve"> =</w:t>
+      <w:r>
+        <w:t>none_fee_component =</w:t>
       </w:r>
       <w:r>
         <w:t xml:space="preserve"> total non-fee borrowing for qualification, </w:t>
@@ -1298,13 +1244,8 @@
           <w:numId w:val="15"/>
         </w:numPr>
       </w:pPr>
-      <w:proofErr w:type="spellStart"/>
-      <w:r>
-        <w:t>duration_whole_yr</w:t>
-      </w:r>
-      <w:proofErr w:type="spellEnd"/>
-      <w:r>
-        <w:t xml:space="preserve"> =total (cumulative) duration of study, rounded down to nearest whole year</w:t>
+      <w:r>
+        <w:t>duration_whole_yr =total (cumulative) duration of study, rounded down to nearest whole year</w:t>
       </w:r>
     </w:p>
     <w:p>
@@ -1315,13 +1256,8 @@
           <w:numId w:val="15"/>
         </w:numPr>
       </w:pPr>
-      <w:proofErr w:type="spellStart"/>
-      <w:r>
-        <w:t>loan_for_course</w:t>
-      </w:r>
-      <w:proofErr w:type="spellEnd"/>
-      <w:r>
-        <w:t xml:space="preserve"> = total </w:t>
+      <w:r>
+        <w:t xml:space="preserve">loan_for_course = total </w:t>
       </w:r>
       <w:r>
         <w:t>fees for qualification</w:t>
@@ -1338,13 +1274,8 @@
           <w:numId w:val="15"/>
         </w:numPr>
       </w:pPr>
-      <w:proofErr w:type="spellStart"/>
-      <w:r>
-        <w:t>loan_at_graduation</w:t>
-      </w:r>
-      <w:proofErr w:type="spellEnd"/>
-      <w:r>
-        <w:t xml:space="preserve"> = total fees for course +</w:t>
+      <w:r>
+        <w:t>loan_at_graduation = total fees for course +</w:t>
       </w:r>
       <w:r>
         <w:t xml:space="preserve"> total non-fee borrowing</w:t>
@@ -1361,13 +1292,8 @@
           <w:numId w:val="15"/>
         </w:numPr>
       </w:pPr>
-      <w:proofErr w:type="spellStart"/>
-      <w:r>
-        <w:t>sac_funding</w:t>
-      </w:r>
-      <w:proofErr w:type="spellEnd"/>
-      <w:r>
-        <w:t xml:space="preserve"> = sac</w:t>
+      <w:r>
+        <w:t>sac_funding = sac</w:t>
       </w:r>
       <w:r>
         <w:t xml:space="preserve"> </w:t>
@@ -1390,13 +1316,8 @@
           <w:numId w:val="15"/>
         </w:numPr>
       </w:pPr>
-      <w:proofErr w:type="spellStart"/>
-      <w:r>
-        <w:t>total_funding</w:t>
-      </w:r>
-      <w:proofErr w:type="spellEnd"/>
-      <w:r>
-        <w:t xml:space="preserve"> = total sac funding for qualification</w:t>
+      <w:r>
+        <w:t>total_funding = total sac funding for qualification</w:t>
       </w:r>
     </w:p>
     <w:p>
@@ -3746,33 +3667,17 @@
       </w:r>
     </w:p>
     <w:p>
-      <w:proofErr w:type="spellStart"/>
       <w:r>
         <w:rPr>
           <w:rFonts w:ascii="Consolas" w:hAnsi="Consolas"/>
         </w:rPr>
-        <w:t>tabulate_and_save_income_</w:t>
-      </w:r>
-      <w:proofErr w:type="gramStart"/>
+        <w:t>tabulate_and_save_income_set</w:t>
+      </w:r>
       <w:r>
         <w:rPr>
           <w:rFonts w:ascii="Consolas" w:hAnsi="Consolas"/>
         </w:rPr>
-        <w:t>set</w:t>
-      </w:r>
-      <w:proofErr w:type="spellEnd"/>
-      <w:r>
-        <w:rPr>
-          <w:rFonts w:ascii="Consolas" w:hAnsi="Consolas"/>
-        </w:rPr>
-        <w:t>(</w:t>
-      </w:r>
-      <w:proofErr w:type="gramEnd"/>
-      <w:r>
-        <w:rPr>
-          <w:rFonts w:ascii="Consolas" w:hAnsi="Consolas"/>
-        </w:rPr>
-        <w:t xml:space="preserve">) </w:t>
+        <w:t xml:space="preserve">() </w:t>
       </w:r>
       <w:r>
         <w:t>produces two wide-format tables (individual levels as columns) and saves them to the database: one of average incomes and one of counts.</w:t>
@@ -4398,7 +4303,21 @@
           <w:rFonts w:ascii="Consolas" w:hAnsi="Consolas"/>
           <w:lang w:val="mi-NZ"/>
         </w:rPr>
-        <w:t xml:space="preserve">above_school leaver. </w:t>
+        <w:t>above_school</w:t>
+      </w:r>
+      <w:r>
+        <w:rPr>
+          <w:rFonts w:ascii="Consolas" w:hAnsi="Consolas"/>
+          <w:lang w:val="mi-NZ"/>
+        </w:rPr>
+        <w:t>_</w:t>
+      </w:r>
+      <w:r>
+        <w:rPr>
+          <w:rFonts w:ascii="Consolas" w:hAnsi="Consolas"/>
+          <w:lang w:val="mi-NZ"/>
+        </w:rPr>
+        <w:t xml:space="preserve">leaver. </w:t>
       </w:r>
       <w:r>
         <w:rPr>
@@ -4902,13 +4821,7 @@
                               <w:rPr>
                                 <w:lang w:val="mi-NZ"/>
                               </w:rPr>
-                              <w:t xml:space="preserve">Connects </w:t>
-                            </w:r>
-                            <w:r>
-                              <w:rPr>
-                                <w:lang w:val="mi-NZ"/>
-                              </w:rPr>
-                              <w:t xml:space="preserve">to database, saving the table as </w:t>
+                              <w:t xml:space="preserve">Connects to database, saving the table as </w:t>
                             </w:r>
                             <w:r>
                               <w:rPr>
@@ -5096,13 +5009,7 @@
                               <w:rPr>
                                 <w:lang w:val="mi-NZ"/>
                               </w:rPr>
-                              <w:t xml:space="preserve">Connects </w:t>
-                            </w:r>
-                            <w:r>
-                              <w:rPr>
-                                <w:lang w:val="mi-NZ"/>
-                              </w:rPr>
-                              <w:t xml:space="preserve">to database, saving the table as </w:t>
+                              <w:t xml:space="preserve">Connects to database, saving the table as </w:t>
                             </w:r>
                             <w:r>
                               <w:rPr>
@@ -5366,13 +5273,7 @@
                               <w:rPr>
                                 <w:lang w:val="mi-NZ"/>
                               </w:rPr>
-                              <w:t xml:space="preserve">Connects </w:t>
-                            </w:r>
-                            <w:r>
-                              <w:rPr>
-                                <w:lang w:val="mi-NZ"/>
-                              </w:rPr>
-                              <w:t xml:space="preserve">to database, saving the table as </w:t>
+                              <w:t xml:space="preserve">Connects to database, saving the table as </w:t>
                             </w:r>
                             <w:r>
                               <w:rPr>
@@ -5520,13 +5421,7 @@
                               <w:rPr>
                                 <w:lang w:val="mi-NZ"/>
                               </w:rPr>
-                              <w:t xml:space="preserve">Saves </w:t>
-                            </w:r>
-                            <w:r>
-                              <w:rPr>
-                                <w:lang w:val="mi-NZ"/>
-                              </w:rPr>
-                              <w:t xml:space="preserve">data as </w:t>
+                              <w:t xml:space="preserve">Saves data as </w:t>
                             </w:r>
                             <w:r>
                               <w:rPr>
@@ -9361,6 +9256,21 @@
 </file>
 
 <file path=customXml/item1.xml><?xml version="1.0" encoding="utf-8"?>
+<?mso-contentType ?>
+<FormTemplates xmlns="http://schemas.microsoft.com/sharepoint/v3/contenttype/forms">
+  <Display>DocumentLibraryForm</Display>
+  <Edit>DocumentLibraryForm</Edit>
+  <New>DocumentLibraryForm</New>
+</FormTemplates>
+</file>
+
+<file path=customXml/item2.xml><?xml version="1.0" encoding="utf-8"?>
+<p:properties xmlns:p="http://schemas.microsoft.com/office/2006/metadata/properties" xmlns:xsi="http://www.w3.org/2001/XMLSchema-instance" xmlns:pc="http://schemas.microsoft.com/office/infopath/2007/PartnerControls">
+  <documentManagement/>
+</p:properties>
+</file>
+
+<file path=customXml/item3.xml><?xml version="1.0" encoding="utf-8"?>
 <ct:contentTypeSchema xmlns:ct="http://schemas.microsoft.com/office/2006/metadata/contentType" xmlns:ma="http://schemas.microsoft.com/office/2006/metadata/properties/metaAttributes" ct:_="" ma:_="" ma:contentTypeName="Document" ma:contentTypeID="0x01010019EDA2D182A5CB4FB9BA8D9AF5786416" ma:contentTypeVersion="12" ma:contentTypeDescription="Create a new document." ma:contentTypeScope="" ma:versionID="4fd60931bb43e4a6618dcb8ade727f00">
   <xsd:schema xmlns:xsd="http://www.w3.org/2001/XMLSchema" xmlns:xs="http://www.w3.org/2001/XMLSchema" xmlns:p="http://schemas.microsoft.com/office/2006/metadata/properties" xmlns:ns2="df735e53-efbe-41fc-ae6f-05ad6d4f423e" xmlns:ns3="5bca14c9-f708-4595-b87f-a3bf9dbbf6b5" targetNamespace="http://schemas.microsoft.com/office/2006/metadata/properties" ma:root="true" ma:fieldsID="9ac9ad4176377412057486f54fcc4f5d" ns2:_="" ns3:_="">
     <xsd:import namespace="df735e53-efbe-41fc-ae6f-05ad6d4f423e"/>
@@ -9577,26 +9487,28 @@
 </ct:contentTypeSchema>
 </file>
 
-<file path=customXml/item2.xml><?xml version="1.0" encoding="utf-8"?>
-<p:properties xmlns:p="http://schemas.microsoft.com/office/2006/metadata/properties" xmlns:xsi="http://www.w3.org/2001/XMLSchema-instance" xmlns:pc="http://schemas.microsoft.com/office/infopath/2007/PartnerControls">
-  <documentManagement/>
-</p:properties>
-</file>
-
-<file path=customXml/item3.xml><?xml version="1.0" encoding="utf-8"?>
-<?mso-contentType ?>
-<FormTemplates xmlns="http://schemas.microsoft.com/sharepoint/v3/contenttype/forms">
-  <Display>DocumentLibraryForm</Display>
-  <Edit>DocumentLibraryForm</Edit>
-  <New>DocumentLibraryForm</New>
-</FormTemplates>
-</file>
-
 <file path=customXml/item4.xml><?xml version="1.0" encoding="utf-8"?>
 <b:Sources xmlns:b="http://schemas.openxmlformats.org/officeDocument/2006/bibliography" xmlns="http://schemas.openxmlformats.org/officeDocument/2006/bibliography" SelectedStyle="\APA.XSL" StyleName="APA"/>
 </file>
 
 <file path=customXml/itemProps1.xml><?xml version="1.0" encoding="utf-8"?>
+<ds:datastoreItem xmlns:ds="http://schemas.openxmlformats.org/officeDocument/2006/customXml" ds:itemID="{295C46B9-1894-4EE2-AA4A-9DD1BF8CE7E2}">
+  <ds:schemaRefs>
+    <ds:schemaRef ds:uri="http://schemas.microsoft.com/sharepoint/v3/contenttype/forms"/>
+  </ds:schemaRefs>
+</ds:datastoreItem>
+</file>
+
+<file path=customXml/itemProps2.xml><?xml version="1.0" encoding="utf-8"?>
+<ds:datastoreItem xmlns:ds="http://schemas.openxmlformats.org/officeDocument/2006/customXml" ds:itemID="{DC39F555-C6D1-4758-9D71-257A10BE0984}">
+  <ds:schemaRefs>
+    <ds:schemaRef ds:uri="http://schemas.microsoft.com/office/2006/metadata/properties"/>
+    <ds:schemaRef ds:uri="http://schemas.microsoft.com/office/infopath/2007/PartnerControls"/>
+  </ds:schemaRefs>
+</ds:datastoreItem>
+</file>
+
+<file path=customXml/itemProps3.xml><?xml version="1.0" encoding="utf-8"?>
 <ds:datastoreItem xmlns:ds="http://schemas.openxmlformats.org/officeDocument/2006/customXml" ds:itemID="{24BF5C2C-7090-4031-ADAB-3BD7748A7A3B}">
   <ds:schemaRefs>
     <ds:schemaRef ds:uri="http://schemas.microsoft.com/office/2006/metadata/contentType"/>
@@ -9615,23 +9527,6 @@
 </ds:datastoreItem>
 </file>
 
-<file path=customXml/itemProps2.xml><?xml version="1.0" encoding="utf-8"?>
-<ds:datastoreItem xmlns:ds="http://schemas.openxmlformats.org/officeDocument/2006/customXml" ds:itemID="{DC39F555-C6D1-4758-9D71-257A10BE0984}">
-  <ds:schemaRefs>
-    <ds:schemaRef ds:uri="http://schemas.microsoft.com/office/2006/metadata/properties"/>
-    <ds:schemaRef ds:uri="http://schemas.microsoft.com/office/infopath/2007/PartnerControls"/>
-  </ds:schemaRefs>
-</ds:datastoreItem>
-</file>
-
-<file path=customXml/itemProps3.xml><?xml version="1.0" encoding="utf-8"?>
-<ds:datastoreItem xmlns:ds="http://schemas.openxmlformats.org/officeDocument/2006/customXml" ds:itemID="{295C46B9-1894-4EE2-AA4A-9DD1BF8CE7E2}">
-  <ds:schemaRefs>
-    <ds:schemaRef ds:uri="http://schemas.microsoft.com/sharepoint/v3/contenttype/forms"/>
-  </ds:schemaRefs>
-</ds:datastoreItem>
-</file>
-
 <file path=customXml/itemProps4.xml><?xml version="1.0" encoding="utf-8"?>
 <ds:datastoreItem xmlns:ds="http://schemas.openxmlformats.org/officeDocument/2006/customXml" ds:itemID="{9B515A50-8AB6-478C-99F0-95FF7BBA38B6}">
   <ds:schemaRefs>

</xml_diff>